<commit_message>
Inclusão da descrição do programa no arquivo de documentação
</commit_message>
<xml_diff>
--- a/AV2 - Documentacao.docx
+++ b/AV2 - Documentacao.docx
@@ -142,6 +142,7 @@
           <w:sz w:val="24"/>
         </w:rPr>
       </w:pPr>
+      <w:bookmarkStart w:id="0" w:name="_Hlk70886613"/>
       <w:r>
         <w:rPr>
           <w:rFonts w:ascii="Arial" w:hAnsi="Arial" w:cs="Arial"/>
@@ -149,8 +150,9 @@
           <w:bCs/>
           <w:sz w:val="24"/>
         </w:rPr>
-        <w:t>CADASTRO DE TURMA</w:t>
-      </w:r>
+        <w:t>CALCULADOR DE ESTATÍSTICAS</w:t>
+      </w:r>
+      <w:bookmarkEnd w:id="0"/>
       <w:r>
         <w:rPr>
           <w:rFonts w:ascii="Arial" w:hAnsi="Arial" w:cs="Arial"/>
@@ -165,17 +167,8 @@
           <w:rFonts w:ascii="Arial" w:hAnsi="Arial" w:cs="Arial"/>
           <w:sz w:val="24"/>
         </w:rPr>
-        <w:t xml:space="preserve">Programa em </w:t>
-      </w:r>
-      <w:proofErr w:type="spellStart"/>
-      <w:r>
-        <w:rPr>
-          <w:rFonts w:ascii="Arial" w:hAnsi="Arial" w:cs="Arial"/>
-          <w:sz w:val="24"/>
-        </w:rPr>
-        <w:t>Golang</w:t>
-      </w:r>
-      <w:proofErr w:type="spellEnd"/>
+        <w:t>Programa em Golang</w:t>
+      </w:r>
     </w:p>
     <w:p>
       <w:pPr>
@@ -660,24 +653,24 @@
           <w:bCs/>
           <w:sz w:val="24"/>
         </w:rPr>
-        <w:t xml:space="preserve">CADASTRO DE TURMA: </w:t>
-      </w:r>
-      <w:r>
-        <w:rPr>
-          <w:rFonts w:ascii="Arial" w:hAnsi="Arial" w:cs="Arial"/>
-          <w:sz w:val="24"/>
-        </w:rPr>
-        <w:t xml:space="preserve">Programa em </w:t>
-      </w:r>
-      <w:proofErr w:type="spellStart"/>
-      <w:r>
-        <w:rPr>
-          <w:rFonts w:ascii="Arial" w:hAnsi="Arial" w:cs="Arial"/>
-          <w:sz w:val="24"/>
-        </w:rPr>
-        <w:t>Golang</w:t>
-      </w:r>
-      <w:proofErr w:type="spellEnd"/>
+        <w:t>CALCULADOR DE ESTATÍSTICAS</w:t>
+      </w:r>
+      <w:r>
+        <w:rPr>
+          <w:rFonts w:ascii="Arial" w:hAnsi="Arial" w:cs="Arial"/>
+          <w:b/>
+          <w:bCs/>
+          <w:sz w:val="24"/>
+        </w:rPr>
+        <w:t xml:space="preserve">: </w:t>
+      </w:r>
+      <w:r>
+        <w:rPr>
+          <w:rFonts w:ascii="Arial" w:hAnsi="Arial" w:cs="Arial"/>
+          <w:sz w:val="24"/>
+        </w:rPr>
+        <w:t>Programa em Golang</w:t>
+      </w:r>
     </w:p>
     <w:p>
       <w:pPr>
@@ -911,7 +904,7 @@
         <w:t>1</w:t>
       </w:r>
     </w:p>
-    <w:bookmarkStart w:id="0" w:name="_Toc70854631" w:displacedByCustomXml="next"/>
+    <w:bookmarkStart w:id="1" w:name="_Toc70854631" w:displacedByCustomXml="next"/>
     <w:sdt>
       <w:sdtPr>
         <w:rPr>
@@ -947,7 +940,7 @@
           <w:r>
             <w:t>Sumário</w:t>
           </w:r>
-          <w:bookmarkEnd w:id="0"/>
+          <w:bookmarkEnd w:id="1"/>
         </w:p>
         <w:p>
           <w:pPr>
@@ -1750,13 +1743,34 @@
               </w:rPr>
               <w:tab/>
             </w:r>
+            <w:bookmarkStart w:id="2" w:name="_Hlk70886659"/>
+            <w:r>
+              <w:rPr>
+                <w:rFonts w:eastAsiaTheme="minorEastAsia"/>
+                <w:noProof/>
+                <w:lang w:eastAsia="ja-JP"/>
+              </w:rPr>
+              <w:t>CALCULADOR DE ESTATÍSTICAS</w:t>
+            </w:r>
+            <w:r>
+              <w:rPr>
+                <w:rStyle w:val="Hyperlink"/>
+                <w:rFonts w:eastAsiaTheme="minorEastAsia"/>
+                <w:noProof/>
+                <w:color w:val="auto"/>
+                <w:u w:val="none"/>
+                <w:lang w:eastAsia="ja-JP"/>
+              </w:rPr>
+              <w:t xml:space="preserve"> </w:t>
+            </w:r>
             <w:r>
               <w:rPr>
                 <w:rStyle w:val="Hyperlink"/>
                 <w:noProof/>
               </w:rPr>
-              <w:t>Cadastro de Turma e seu funcionamento</w:t>
-            </w:r>
+              <w:t>e seu funcionamento</w:t>
+            </w:r>
+            <w:bookmarkEnd w:id="2"/>
             <w:r>
               <w:rPr>
                 <w:noProof/>
@@ -1845,12 +1859,12 @@
       <w:pPr>
         <w:pStyle w:val="Ttulo1"/>
       </w:pPr>
-      <w:bookmarkStart w:id="1" w:name="_Toc70854632"/>
+      <w:bookmarkStart w:id="3" w:name="_Toc70854632"/>
       <w:r>
         <w:lastRenderedPageBreak/>
         <w:t>Linguagem GO</w:t>
       </w:r>
-      <w:bookmarkEnd w:id="1"/>
+      <w:bookmarkEnd w:id="3"/>
     </w:p>
     <w:p>
       <w:pPr>
@@ -1922,7 +1936,7 @@
       <w:pPr>
         <w:pStyle w:val="Ttulo2"/>
       </w:pPr>
-      <w:bookmarkStart w:id="2" w:name="_Toc70854633"/>
+      <w:bookmarkStart w:id="4" w:name="_Toc70854633"/>
       <w:r>
         <w:t xml:space="preserve">HISTÓRIA DO </w:t>
       </w:r>
@@ -1932,7 +1946,7 @@
       <w:r>
         <w:t>O</w:t>
       </w:r>
-      <w:bookmarkEnd w:id="2"/>
+      <w:bookmarkEnd w:id="4"/>
     </w:p>
     <w:p>
       <w:pPr>
@@ -1993,7 +2007,7 @@
           <w:sz w:val="24"/>
           <w:szCs w:val="24"/>
         </w:rPr>
-        <w:t>Robert G</w:t>
+        <w:t xml:space="preserve">Robert </w:t>
       </w:r>
       <w:proofErr w:type="spellStart"/>
       <w:r>
@@ -2004,7 +2018,7 @@
           <w:sz w:val="24"/>
           <w:szCs w:val="24"/>
         </w:rPr>
-        <w:t>riesemer</w:t>
+        <w:t>Griesemer</w:t>
       </w:r>
       <w:proofErr w:type="spellEnd"/>
       <w:r>
@@ -2133,7 +2147,55 @@
           <w:sz w:val="24"/>
           <w:szCs w:val="24"/>
         </w:rPr>
-        <w:t xml:space="preserve">, é uma linguagem </w:t>
+        <w:t>, é uma linguagem tipada</w:t>
+      </w:r>
+      <w:r>
+        <w:rPr>
+          <w:rFonts w:ascii="Arial" w:hAnsi="Arial" w:cs="Arial"/>
+          <w:sz w:val="24"/>
+          <w:szCs w:val="24"/>
+        </w:rPr>
+        <w:t>, compilada e multiplataforma</w:t>
+      </w:r>
+      <w:r>
+        <w:rPr>
+          <w:rFonts w:ascii="Arial" w:hAnsi="Arial" w:cs="Arial"/>
+          <w:sz w:val="24"/>
+          <w:szCs w:val="24"/>
+        </w:rPr>
+        <w:t xml:space="preserve">. Possui um paradigma </w:t>
+      </w:r>
+      <w:r>
+        <w:rPr>
+          <w:rFonts w:ascii="Arial" w:hAnsi="Arial" w:cs="Arial"/>
+          <w:sz w:val="24"/>
+          <w:szCs w:val="24"/>
+        </w:rPr>
+        <w:t>estruturado e concorrente, mas implementa funcionalidades dos paradigmas funcional e orientado a objetos.</w:t>
+      </w:r>
+      <w:r>
+        <w:rPr>
+          <w:rFonts w:ascii="Arial" w:hAnsi="Arial" w:cs="Arial"/>
+          <w:sz w:val="24"/>
+          <w:szCs w:val="24"/>
+        </w:rPr>
+        <w:t xml:space="preserve"> Criada para tirar proveito </w:t>
+      </w:r>
+      <w:r>
+        <w:rPr>
+          <w:rFonts w:ascii="Arial" w:hAnsi="Arial" w:cs="Arial"/>
+          <w:sz w:val="24"/>
+          <w:szCs w:val="24"/>
+        </w:rPr>
+        <w:t xml:space="preserve">de sistemas com mais de um núcleo </w:t>
+      </w:r>
+      <w:r>
+        <w:rPr>
+          <w:rFonts w:ascii="Arial" w:hAnsi="Arial" w:cs="Arial"/>
+          <w:sz w:val="24"/>
+          <w:szCs w:val="24"/>
+        </w:rPr>
+        <w:t xml:space="preserve">e </w:t>
       </w:r>
       <w:proofErr w:type="spellStart"/>
       <w:r>
@@ -2142,7 +2204,7 @@
           <w:sz w:val="24"/>
           <w:szCs w:val="24"/>
         </w:rPr>
-        <w:t>tipada</w:t>
+        <w:t>multi-threads</w:t>
       </w:r>
       <w:proofErr w:type="spellEnd"/>
       <w:r>
@@ -2151,64 +2213,6 @@
           <w:sz w:val="24"/>
           <w:szCs w:val="24"/>
         </w:rPr>
-        <w:t>, compilada e multiplataforma</w:t>
-      </w:r>
-      <w:r>
-        <w:rPr>
-          <w:rFonts w:ascii="Arial" w:hAnsi="Arial" w:cs="Arial"/>
-          <w:sz w:val="24"/>
-          <w:szCs w:val="24"/>
-        </w:rPr>
-        <w:t xml:space="preserve">. Possui um paradigma </w:t>
-      </w:r>
-      <w:r>
-        <w:rPr>
-          <w:rFonts w:ascii="Arial" w:hAnsi="Arial" w:cs="Arial"/>
-          <w:sz w:val="24"/>
-          <w:szCs w:val="24"/>
-        </w:rPr>
-        <w:t>estruturado e concorrente, mas implementa funcionalidades dos paradigmas funcional e orientado a objetos.</w:t>
-      </w:r>
-      <w:r>
-        <w:rPr>
-          <w:rFonts w:ascii="Arial" w:hAnsi="Arial" w:cs="Arial"/>
-          <w:sz w:val="24"/>
-          <w:szCs w:val="24"/>
-        </w:rPr>
-        <w:t xml:space="preserve"> Criada para tirar proveito </w:t>
-      </w:r>
-      <w:r>
-        <w:rPr>
-          <w:rFonts w:ascii="Arial" w:hAnsi="Arial" w:cs="Arial"/>
-          <w:sz w:val="24"/>
-          <w:szCs w:val="24"/>
-        </w:rPr>
-        <w:t xml:space="preserve">de sistemas com mais de um núcleo </w:t>
-      </w:r>
-      <w:r>
-        <w:rPr>
-          <w:rFonts w:ascii="Arial" w:hAnsi="Arial" w:cs="Arial"/>
-          <w:sz w:val="24"/>
-          <w:szCs w:val="24"/>
-        </w:rPr>
-        <w:t xml:space="preserve">e </w:t>
-      </w:r>
-      <w:proofErr w:type="spellStart"/>
-      <w:r>
-        <w:rPr>
-          <w:rFonts w:ascii="Arial" w:hAnsi="Arial" w:cs="Arial"/>
-          <w:sz w:val="24"/>
-          <w:szCs w:val="24"/>
-        </w:rPr>
-        <w:t>multi-threads</w:t>
-      </w:r>
-      <w:proofErr w:type="spellEnd"/>
-      <w:r>
-        <w:rPr>
-          <w:rFonts w:ascii="Arial" w:hAnsi="Arial" w:cs="Arial"/>
-          <w:sz w:val="24"/>
-          <w:szCs w:val="24"/>
-        </w:rPr>
         <w:t xml:space="preserve"> </w:t>
       </w:r>
       <w:r>
@@ -2224,11 +2228,11 @@
       <w:pPr>
         <w:pStyle w:val="Ttulo2"/>
       </w:pPr>
-      <w:bookmarkStart w:id="3" w:name="_Toc70854634"/>
+      <w:bookmarkStart w:id="5" w:name="_Toc70854634"/>
       <w:r>
         <w:t>Variaveis</w:t>
       </w:r>
-      <w:bookmarkEnd w:id="3"/>
+      <w:bookmarkEnd w:id="5"/>
     </w:p>
     <w:p>
       <w:pPr>
@@ -2245,25 +2249,7 @@
           <w:sz w:val="24"/>
           <w:szCs w:val="24"/>
         </w:rPr>
-        <w:t xml:space="preserve">Como mencionado antes, o Go é uma linguagem </w:t>
-      </w:r>
-      <w:proofErr w:type="spellStart"/>
-      <w:r>
-        <w:rPr>
-          <w:rFonts w:ascii="Arial" w:hAnsi="Arial" w:cs="Arial"/>
-          <w:sz w:val="24"/>
-          <w:szCs w:val="24"/>
-        </w:rPr>
-        <w:t>tipada</w:t>
-      </w:r>
-      <w:proofErr w:type="spellEnd"/>
-      <w:r>
-        <w:rPr>
-          <w:rFonts w:ascii="Arial" w:hAnsi="Arial" w:cs="Arial"/>
-          <w:sz w:val="24"/>
-          <w:szCs w:val="24"/>
-        </w:rPr>
-        <w:t>, isto é, quando definido o tipo da variável, ela permanecera o mesmo tipo até o fim do programa.   H</w:t>
+        <w:t>Como mencionado antes, o Go é uma linguagem tipada, isto é, quando definido o tipo da variável, ela permanecera o mesmo tipo até o fim do programa.   H</w:t>
       </w:r>
       <w:r>
         <w:rPr>
@@ -2302,11 +2288,11 @@
       <w:pPr>
         <w:pStyle w:val="Ttulo3"/>
       </w:pPr>
-      <w:bookmarkStart w:id="4" w:name="_Toc70854635"/>
+      <w:bookmarkStart w:id="6" w:name="_Toc70854635"/>
       <w:r>
         <w:t>Utilizando ‘var’</w:t>
       </w:r>
-      <w:bookmarkEnd w:id="4"/>
+      <w:bookmarkEnd w:id="6"/>
     </w:p>
     <w:p>
       <w:pPr>
@@ -2378,11 +2364,11 @@
       <w:pPr>
         <w:pStyle w:val="Ttulo3"/>
       </w:pPr>
-      <w:bookmarkStart w:id="5" w:name="_Toc70854636"/>
+      <w:bookmarkStart w:id="7" w:name="_Toc70854636"/>
       <w:r>
         <w:t>Omitindo o tipo</w:t>
       </w:r>
-      <w:bookmarkEnd w:id="5"/>
+      <w:bookmarkEnd w:id="7"/>
     </w:p>
     <w:p>
       <w:pPr>
@@ -2499,75 +2485,60 @@
           <w:szCs w:val="24"/>
         </w:rPr>
         <w:lastRenderedPageBreak/>
-        <w:t>O sinal representado por dois pontos seguido de igual (</w:t>
-      </w:r>
-      <w:r>
-        <w:rPr>
-          <w:rFonts w:ascii="Arial" w:hAnsi="Arial" w:cs="Arial"/>
-          <w:sz w:val="24"/>
-          <w:szCs w:val="24"/>
-        </w:rPr>
-        <w:t>:=</w:t>
-      </w:r>
-      <w:r>
-        <w:rPr>
-          <w:rFonts w:ascii="Arial" w:hAnsi="Arial" w:cs="Arial"/>
-          <w:sz w:val="24"/>
-          <w:szCs w:val="24"/>
-        </w:rPr>
-        <w:t xml:space="preserve">) retira a necessidade de usar o “var” na declaração. Para modificar o valor dessa variável posteriormente, basta utilizar o sinal de igual (=). </w:t>
+        <w:t xml:space="preserve">O sinal representado por dois pontos seguido de igual (:=) retira a necessidade de usar o “var” na declaração. Para modificar o valor dessa variável posteriormente, basta utilizar o sinal de igual (=). </w:t>
       </w:r>
     </w:p>
     <w:p>
       <w:pPr>
         <w:pStyle w:val="Ttulo2"/>
       </w:pPr>
-      <w:bookmarkStart w:id="6" w:name="_Toc70854637"/>
+      <w:bookmarkStart w:id="8" w:name="_Toc70854637"/>
       <w:r>
         <w:t>Condicionais</w:t>
       </w:r>
-      <w:bookmarkEnd w:id="6"/>
+      <w:bookmarkEnd w:id="8"/>
     </w:p>
     <w:p>
       <w:pPr>
         <w:pStyle w:val="Ttulo2"/>
       </w:pPr>
-      <w:bookmarkStart w:id="7" w:name="_Toc70854638"/>
+      <w:bookmarkStart w:id="9" w:name="_Toc70854638"/>
       <w:r>
         <w:t>Laços</w:t>
       </w:r>
-      <w:bookmarkEnd w:id="7"/>
+      <w:bookmarkEnd w:id="9"/>
     </w:p>
     <w:p>
       <w:pPr>
         <w:pStyle w:val="Ttulo2"/>
       </w:pPr>
-      <w:bookmarkStart w:id="8" w:name="_Toc70854639"/>
+      <w:bookmarkStart w:id="10" w:name="_Toc70854639"/>
       <w:r>
         <w:t>Estruturas</w:t>
       </w:r>
-      <w:bookmarkEnd w:id="8"/>
+      <w:bookmarkEnd w:id="10"/>
     </w:p>
     <w:p>
       <w:pPr>
         <w:pStyle w:val="Ttulo2"/>
       </w:pPr>
-      <w:bookmarkStart w:id="9" w:name="_Toc70854640"/>
+      <w:bookmarkStart w:id="11" w:name="_Toc70854640"/>
       <w:r>
         <w:t>Arrays</w:t>
       </w:r>
-      <w:bookmarkEnd w:id="9"/>
+      <w:bookmarkEnd w:id="11"/>
     </w:p>
     <w:p/>
     <w:p>
       <w:pPr>
         <w:pStyle w:val="Ttulo1"/>
       </w:pPr>
-      <w:bookmarkStart w:id="10" w:name="_Toc70854641"/>
-      <w:r>
-        <w:t>Cadastro de Turma e seu funcionamento</w:t>
-      </w:r>
-      <w:bookmarkEnd w:id="10"/>
+      <w:r>
+        <w:t xml:space="preserve">DESCRIÇÃO DO PROGRAMA </w:t>
+      </w:r>
+      <w:r>
+        <w:t>CALCULADOR DE ESTATÍSTICAS</w:t>
+      </w:r>
     </w:p>
     <w:p>
       <w:pPr>
@@ -2603,12 +2574,12 @@
           <w:sz w:val="24"/>
           <w:szCs w:val="24"/>
         </w:rPr>
-        <w:br w:type="page"/>
-      </w:r>
-    </w:p>
-    <w:p>
-      <w:pPr>
-        <w:jc w:val="center"/>
+        <w:t>2.1 – Objetivo do Programa</w:t>
+      </w:r>
+    </w:p>
+    <w:p>
+      <w:pPr>
+        <w:spacing w:line="240" w:lineRule="auto"/>
         <w:rPr>
           <w:rFonts w:ascii="Arial" w:eastAsia="Arial" w:hAnsi="Arial" w:cs="Arial"/>
           <w:b/>
@@ -2618,7 +2589,38 @@
           <w:szCs w:val="24"/>
         </w:rPr>
       </w:pPr>
-      <w:r>
+    </w:p>
+    <w:p>
+      <w:pPr>
+        <w:spacing w:line="240" w:lineRule="auto"/>
+        <w:ind w:firstLine="708"/>
+        <w:jc w:val="both"/>
+        <w:rPr>
+          <w:rFonts w:ascii="Arial" w:eastAsia="Arial" w:hAnsi="Arial" w:cs="Arial"/>
+          <w:sz w:val="24"/>
+          <w:szCs w:val="24"/>
+        </w:rPr>
+      </w:pPr>
+      <w:r>
+        <w:rPr>
+          <w:rFonts w:ascii="Arial" w:eastAsia="Arial" w:hAnsi="Arial" w:cs="Arial"/>
+          <w:sz w:val="24"/>
+          <w:szCs w:val="24"/>
+        </w:rPr>
+        <w:t xml:space="preserve">O programa que desenvolvemos pra nosso trabalho tem o objetivo calcular e exibir dados estatísticos das notas dos alunos de uma determinada turma, </w:t>
+      </w:r>
+      <w:r>
+        <w:rPr>
+          <w:rFonts w:ascii="Arial" w:eastAsia="Arial" w:hAnsi="Arial" w:cs="Arial"/>
+          <w:sz w:val="24"/>
+          <w:szCs w:val="24"/>
+        </w:rPr>
+        <w:t>tais dados como: notas dos alunos (av1, av2, av3), média dos alunos, média da turma e os alunos aprovados e reprovados. O programa se baseia na regra do calculo de média da UEZO onde entre as avaliações somente as duas maiores são consideradas para o cálculo da média.</w:t>
+      </w:r>
+    </w:p>
+    <w:p>
+      <w:pPr>
+        <w:spacing w:line="240" w:lineRule="auto"/>
         <w:rPr>
           <w:rFonts w:ascii="Arial" w:eastAsia="Arial" w:hAnsi="Arial" w:cs="Arial"/>
           <w:b/>
@@ -2627,7 +2629,311 @@
           <w:sz w:val="24"/>
           <w:szCs w:val="24"/>
         </w:rPr>
+      </w:pPr>
+    </w:p>
+    <w:p>
+      <w:pPr>
+        <w:spacing w:line="240" w:lineRule="auto"/>
+        <w:rPr>
+          <w:rFonts w:ascii="Arial" w:eastAsia="Arial" w:hAnsi="Arial" w:cs="Arial"/>
+          <w:b/>
+          <w:bCs/>
+          <w:color w:val="292929"/>
+          <w:sz w:val="24"/>
+          <w:szCs w:val="24"/>
+        </w:rPr>
+      </w:pPr>
+      <w:r>
+        <w:rPr>
+          <w:rFonts w:ascii="Arial" w:eastAsia="Arial" w:hAnsi="Arial" w:cs="Arial"/>
+          <w:b/>
+          <w:bCs/>
+          <w:color w:val="292929"/>
+          <w:sz w:val="24"/>
+          <w:szCs w:val="24"/>
+        </w:rPr>
+        <w:t>2.2 – Composição do Código</w:t>
+      </w:r>
+    </w:p>
+    <w:p>
+      <w:pPr>
+        <w:rPr>
+          <w:rFonts w:ascii="Arial" w:eastAsia="Arial" w:hAnsi="Arial" w:cs="Arial"/>
+          <w:b/>
+          <w:bCs/>
+          <w:color w:val="292929"/>
+          <w:sz w:val="24"/>
+          <w:szCs w:val="24"/>
+        </w:rPr>
+      </w:pPr>
+    </w:p>
+    <w:p>
+      <w:pPr>
+        <w:ind w:firstLine="708"/>
+        <w:jc w:val="both"/>
+        <w:rPr>
+          <w:rFonts w:ascii="Arial" w:eastAsia="Arial" w:hAnsi="Arial" w:cs="Arial"/>
+          <w:sz w:val="24"/>
+          <w:szCs w:val="24"/>
+        </w:rPr>
+      </w:pPr>
+      <w:r>
+        <w:rPr>
+          <w:rFonts w:ascii="Arial" w:eastAsia="Arial" w:hAnsi="Arial" w:cs="Arial"/>
+          <w:sz w:val="24"/>
+          <w:szCs w:val="24"/>
+        </w:rPr>
+        <w:t>O Código visto de uma maneira geral tem duas partes, a primeira parte se refere as estrutura</w:t>
+      </w:r>
+      <w:r>
+        <w:rPr>
+          <w:rFonts w:ascii="Arial" w:eastAsia="Arial" w:hAnsi="Arial" w:cs="Arial"/>
+          <w:sz w:val="24"/>
+          <w:szCs w:val="24"/>
+        </w:rPr>
+        <w:t>s que desenvolvemos e a segunda parte é o arquivo principal chamado “</w:t>
+      </w:r>
+      <w:r>
+        <w:rPr>
+          <w:rFonts w:ascii="Arial" w:eastAsia="Arial" w:hAnsi="Arial" w:cs="Arial"/>
+          <w:sz w:val="24"/>
+          <w:szCs w:val="24"/>
+        </w:rPr>
+        <w:t>main. go</w:t>
+      </w:r>
+      <w:r>
+        <w:rPr>
+          <w:rFonts w:ascii="Arial" w:eastAsia="Arial" w:hAnsi="Arial" w:cs="Arial"/>
+          <w:sz w:val="24"/>
+          <w:szCs w:val="24"/>
+        </w:rPr>
+        <w:t xml:space="preserve">”. </w:t>
+      </w:r>
+    </w:p>
+    <w:p>
+      <w:pPr>
+        <w:ind w:firstLine="708"/>
+        <w:jc w:val="both"/>
+        <w:rPr>
+          <w:rFonts w:ascii="Arial" w:eastAsia="Arial" w:hAnsi="Arial" w:cs="Arial"/>
+          <w:sz w:val="24"/>
+          <w:szCs w:val="24"/>
+        </w:rPr>
+      </w:pPr>
+      <w:r>
+        <w:rPr>
+          <w:rFonts w:ascii="Arial" w:eastAsia="Arial" w:hAnsi="Arial" w:cs="Arial"/>
+          <w:sz w:val="24"/>
+          <w:szCs w:val="24"/>
+        </w:rPr>
+        <w:t>Nas estruturas desenvolvemos</w:t>
+      </w:r>
+      <w:r>
+        <w:rPr>
+          <w:rFonts w:ascii="Arial" w:eastAsia="Arial" w:hAnsi="Arial" w:cs="Arial"/>
+          <w:sz w:val="24"/>
+          <w:szCs w:val="24"/>
+        </w:rPr>
+        <w:t xml:space="preserve"> três arquivos</w:t>
+      </w:r>
+      <w:r>
+        <w:rPr>
+          <w:rFonts w:ascii="Arial" w:eastAsia="Arial" w:hAnsi="Arial" w:cs="Arial"/>
+          <w:sz w:val="24"/>
+          <w:szCs w:val="24"/>
+        </w:rPr>
+        <w:t xml:space="preserve"> uma pra cada elemento</w:t>
+      </w:r>
+      <w:r>
+        <w:rPr>
+          <w:rFonts w:ascii="Arial" w:eastAsia="Arial" w:hAnsi="Arial" w:cs="Arial"/>
+          <w:sz w:val="24"/>
+          <w:szCs w:val="24"/>
+        </w:rPr>
+        <w:t xml:space="preserve"> no domínio do programa</w:t>
+      </w:r>
+      <w:r>
+        <w:rPr>
+          <w:rFonts w:ascii="Arial" w:eastAsia="Arial" w:hAnsi="Arial" w:cs="Arial"/>
+          <w:sz w:val="24"/>
+          <w:szCs w:val="24"/>
+        </w:rPr>
+        <w:t>.</w:t>
+      </w:r>
+      <w:r>
+        <w:rPr>
+          <w:rFonts w:ascii="Arial" w:eastAsia="Arial" w:hAnsi="Arial" w:cs="Arial"/>
+          <w:sz w:val="24"/>
+          <w:szCs w:val="24"/>
+        </w:rPr>
+        <w:t xml:space="preserve"> </w:t>
+      </w:r>
+      <w:r>
+        <w:rPr>
+          <w:rFonts w:ascii="Arial" w:eastAsia="Arial" w:hAnsi="Arial" w:cs="Arial"/>
+          <w:sz w:val="24"/>
+          <w:szCs w:val="24"/>
+        </w:rPr>
+        <w:t>O</w:t>
+      </w:r>
+      <w:r>
+        <w:rPr>
+          <w:rFonts w:ascii="Arial" w:eastAsia="Arial" w:hAnsi="Arial" w:cs="Arial"/>
+          <w:sz w:val="24"/>
+          <w:szCs w:val="24"/>
+        </w:rPr>
+        <w:t xml:space="preserve"> primeiro arquivo se refere a estrutura “Nota” que definimos dentro dele uma struct do tipo Nota e seus dados av1, av2, av3 e média além disso temos duas funções pra manipulação da struct são elas</w:t>
+      </w:r>
+      <w:r>
+        <w:rPr>
+          <w:rFonts w:ascii="Arial" w:eastAsia="Arial" w:hAnsi="Arial" w:cs="Arial"/>
+          <w:sz w:val="24"/>
+          <w:szCs w:val="24"/>
+        </w:rPr>
+        <w:t xml:space="preserve"> atribuir nota que recebe os dados de nota e atribui a ela e o outro método é calcular média que acessa os dados na struct verifica quais são as duas maiores notas e calcula a média em cima dessas. O segundo arquivo se refere a estrutura “Aluno” que definimos dentro dele uma struct do tipo Aluno e seus dados matricula, nome e nota do tipo Nota, além disso temos duas funções atribuir dados que recebe os dados e atribui a struct Aluno essa função chama a função atribuir dados de nota, o outro método é verificar situação que verifica se o aluno está aprovado ou reprovado com base na média 6.0. O terceiro arquivo se refere a estrutura “Turma” que por sua vez tem uma struct que </w:t>
+      </w:r>
+      <w:r>
+        <w:rPr>
+          <w:rFonts w:ascii="Arial" w:eastAsia="Arial" w:hAnsi="Arial" w:cs="Arial"/>
+          <w:sz w:val="24"/>
+          <w:szCs w:val="24"/>
+        </w:rPr>
+        <w:t>contém</w:t>
+      </w:r>
+      <w:r>
+        <w:rPr>
+          <w:rFonts w:ascii="Arial" w:eastAsia="Arial" w:hAnsi="Arial" w:cs="Arial"/>
+          <w:sz w:val="24"/>
+          <w:szCs w:val="24"/>
+        </w:rPr>
+        <w:t xml:space="preserve"> os dados </w:t>
+      </w:r>
+      <w:r>
+        <w:rPr>
+          <w:rFonts w:ascii="Arial" w:eastAsia="Arial" w:hAnsi="Arial" w:cs="Arial"/>
+          <w:sz w:val="24"/>
+          <w:szCs w:val="24"/>
+        </w:rPr>
+        <w:t>número</w:t>
+      </w:r>
+      <w:r>
+        <w:rPr>
+          <w:rFonts w:ascii="Arial" w:eastAsia="Arial" w:hAnsi="Arial" w:cs="Arial"/>
+          <w:sz w:val="24"/>
+          <w:szCs w:val="24"/>
+        </w:rPr>
+        <w:t xml:space="preserve"> da turma e um slice de aluno, também tem funções de manipulação</w:t>
+      </w:r>
+      <w:r>
+        <w:rPr>
+          <w:rFonts w:ascii="Arial" w:eastAsia="Arial" w:hAnsi="Arial" w:cs="Arial"/>
+          <w:sz w:val="24"/>
+          <w:szCs w:val="24"/>
+        </w:rPr>
+        <w:t xml:space="preserve">, temos funções pra obter e definir número da turma e alunos, temos a função que calcula a </w:t>
+      </w:r>
+      <w:r>
+        <w:rPr>
+          <w:rFonts w:ascii="Arial" w:eastAsia="Arial" w:hAnsi="Arial" w:cs="Arial"/>
+          <w:sz w:val="24"/>
+          <w:szCs w:val="24"/>
+        </w:rPr>
         <w:lastRenderedPageBreak/>
+        <w:t>media da turma que soma todas as medias dos alunos da turma e divide pela quantidade de aluno, temos o método pra ordenar os alunos da maior a menor média que utiliza o algoritmo quicksort e por último temos um método que exibe as estatísticas sobre a turma, nesse método exibe informações da turma tais como, número, quantidade de aluno, media geral da turma e exibe ainda informações sobre os alunos tais como, matricula, nome, av1, av2, av3, média e situação (aprovado ou reprovado).</w:t>
+      </w:r>
+    </w:p>
+    <w:p>
+      <w:pPr>
+        <w:ind w:firstLine="708"/>
+        <w:jc w:val="both"/>
+        <w:rPr>
+          <w:rFonts w:ascii="Arial" w:eastAsia="Arial" w:hAnsi="Arial" w:cs="Arial"/>
+          <w:sz w:val="24"/>
+          <w:szCs w:val="24"/>
+        </w:rPr>
+      </w:pPr>
+      <w:r>
+        <w:rPr>
+          <w:rFonts w:ascii="Arial" w:eastAsia="Arial" w:hAnsi="Arial" w:cs="Arial"/>
+          <w:sz w:val="24"/>
+          <w:szCs w:val="24"/>
+        </w:rPr>
+        <w:t xml:space="preserve">O arquivo </w:t>
+      </w:r>
+      <w:r>
+        <w:rPr>
+          <w:rFonts w:ascii="Arial" w:eastAsia="Arial" w:hAnsi="Arial" w:cs="Arial"/>
+          <w:sz w:val="24"/>
+          <w:szCs w:val="24"/>
+        </w:rPr>
+        <w:t>main. go</w:t>
+      </w:r>
+      <w:r>
+        <w:rPr>
+          <w:rFonts w:ascii="Arial" w:eastAsia="Arial" w:hAnsi="Arial" w:cs="Arial"/>
+          <w:sz w:val="24"/>
+          <w:szCs w:val="24"/>
+        </w:rPr>
+        <w:t xml:space="preserve"> é a raiz para a execução do programa, nele primeiramente definimos o pacote, depois importamos nossas estruturas e definimos uma variável global turma do tipo Turma</w:t>
+      </w:r>
+      <w:r>
+        <w:rPr>
+          <w:rFonts w:ascii="Arial" w:eastAsia="Arial" w:hAnsi="Arial" w:cs="Arial"/>
+          <w:sz w:val="24"/>
+          <w:szCs w:val="24"/>
+        </w:rPr>
+        <w:t xml:space="preserve"> que é onde guardamos as turmas que são cadastradas. Na função main é onde o programa se inicializa, ela mostra ao usuário um menu contendo as opções de uso (cadastrar turma, ver estatísticas) temos mais duas funções que são sub rotinas da função main, a primeira é a função cadastrar turma, ela como o próprio nome diz cadastra uma nova turma e </w:t>
+      </w:r>
+      <w:r>
+        <w:rPr>
+          <w:rFonts w:ascii="Arial" w:eastAsia="Arial" w:hAnsi="Arial" w:cs="Arial"/>
+          <w:sz w:val="24"/>
+          <w:szCs w:val="24"/>
+        </w:rPr>
+        <w:t xml:space="preserve">a </w:t>
+      </w:r>
+      <w:r>
+        <w:rPr>
+          <w:rFonts w:ascii="Arial" w:eastAsia="Arial" w:hAnsi="Arial" w:cs="Arial"/>
+          <w:sz w:val="24"/>
+          <w:szCs w:val="24"/>
+        </w:rPr>
+        <w:t>segunda função é a ver estatísticas onde o usuário informa qual turma ele gostaria de ver as estatísticas e a função chama a função exibir relatório daquela turma selecionada pelo usuário.</w:t>
+      </w:r>
+    </w:p>
+    <w:p>
+      <w:pPr>
+        <w:rPr>
+          <w:rFonts w:ascii="Arial" w:eastAsia="Arial" w:hAnsi="Arial" w:cs="Arial"/>
+          <w:b/>
+          <w:bCs/>
+          <w:color w:val="292929"/>
+          <w:sz w:val="24"/>
+          <w:szCs w:val="24"/>
+        </w:rPr>
+      </w:pPr>
+    </w:p>
+    <w:p>
+      <w:pPr>
+        <w:jc w:val="center"/>
+        <w:rPr>
+          <w:rFonts w:ascii="Arial" w:eastAsia="Arial" w:hAnsi="Arial" w:cs="Arial"/>
+          <w:b/>
+          <w:bCs/>
+          <w:color w:val="292929"/>
+          <w:sz w:val="24"/>
+          <w:szCs w:val="24"/>
+        </w:rPr>
+      </w:pPr>
+      <w:r>
+        <w:rPr>
+          <w:rFonts w:ascii="Arial" w:eastAsia="Arial" w:hAnsi="Arial" w:cs="Arial"/>
+          <w:b/>
+          <w:bCs/>
+          <w:color w:val="292929"/>
+          <w:sz w:val="24"/>
+          <w:szCs w:val="24"/>
+        </w:rPr>
         <w:t>BIBLIOGRAFIA</w:t>
       </w:r>
     </w:p>
@@ -4195,7 +4501,6 @@
   <w:style w:type="character" w:default="1" w:styleId="Fontepargpadro">
     <w:name w:val="Default Paragraph Font"/>
     <w:uiPriority w:val="1"/>
-    <w:semiHidden/>
     <w:unhideWhenUsed/>
   </w:style>
   <w:style w:type="table" w:default="1" w:styleId="Tabelanormal">

</xml_diff>